<commit_message>
RW: added more stuff on illustrative molecular vis
</commit_message>
<xml_diff>
--- a/related work/related work - shortened.docx
+++ b/related work/related work - shortened.docx
@@ -1771,8 +1771,27 @@
         </w:rPr>
         <w:t xml:space="preserve">Lindow et al. [LBH12] were the ﬁrst to introduce a fast method for the real-time rendering of large-scale atomic data on consumer grade hardware. Similar to cellView, they utilize instancing on the GPU to repeat these structures in the scene. For each molecule type, a 3D grid of the atoms is created and stored on the GPU. Falk et al. [FKE13] further refined the method with improved depth culling and hierarchical ray casting to achieve faster rendering performance for even larger scenes. </w:t>
       </w:r>
+    </w:p>
+    <w:p>
+      <w:pPr>
+        <w:rPr>
+          <w:lang w:val="en-US"/>
+        </w:rPr>
+      </w:pPr>
+      <w:r>
+        <w:rPr>
+          <w:lang w:val="en-US"/>
+        </w:rPr>
+        <w:t>Other related work is concerned with illustrative molecular visualization. Grottel et al and eichelbaum</w:t>
+      </w:r>
       <w:bookmarkStart w:id="0" w:name="_GoBack"/>
       <w:bookmarkEnd w:id="0"/>
+      <w:r>
+        <w:rPr>
+          <w:lang w:val="en-US"/>
+        </w:rPr>
+        <w:t xml:space="preserve"> et al propose ambient occlusion approaches for large molecular scenes in order to improve the depth perception in these complex structures. Parulek et al propose a continuous level of detail scheme for molecular data that offers gradual shape simplification for distant molecules based on a clustering of the atomic spheres.</w:t>
+      </w:r>
     </w:p>
     <w:p>
       <w:pPr>
@@ -2054,7 +2073,6 @@
           <w:szCs w:val="32"/>
           <w:lang w:val="en-US"/>
         </w:rPr>
-        <w:lastRenderedPageBreak/>
         <w:t xml:space="preserve">X.1 </w:t>
       </w:r>
       <w:r>

</xml_diff>